<commit_message>
w19 shopping cart backup and migrate to node 14 + strapi + graphQL
</commit_message>
<xml_diff>
--- a/ShoppingCart-w19/log Installing graphQL thru downgraded NodeJs14.docx
+++ b/ShoppingCart-w19/log Installing graphQL thru downgraded NodeJs14.docx
@@ -102,7 +102,6 @@
         <w:t>package-</w:t>
       </w:r>
       <w:proofErr w:type="spellStart"/>
-      <w:proofErr w:type="gramStart"/>
       <w:r>
         <w:rPr>
           <w:b/>
@@ -112,7 +111,6 @@
         <w:t>lock.json</w:t>
       </w:r>
       <w:proofErr w:type="spellEnd"/>
-      <w:proofErr w:type="gramEnd"/>
       <w:r>
         <w:rPr>
           <w:lang w:val="en-US"/>
@@ -201,7 +199,6 @@
         <w:t xml:space="preserve">Note how </w:t>
       </w:r>
       <w:proofErr w:type="spellStart"/>
-      <w:proofErr w:type="gramStart"/>
       <w:r>
         <w:rPr>
           <w:lang w:val="en-US"/>
@@ -209,7 +206,6 @@
         <w:t>package.json</w:t>
       </w:r>
       <w:proofErr w:type="spellEnd"/>
-      <w:proofErr w:type="gramEnd"/>
       <w:r>
         <w:rPr>
           <w:lang w:val="en-US"/>
@@ -327,23 +323,7 @@
           <w:highlight w:val="cyan"/>
           <w:lang w:val="en-US"/>
         </w:rPr>
-        <w:t xml:space="preserve"> window, just after </w:t>
-      </w:r>
-      <w:proofErr w:type="gramStart"/>
-      <w:r>
-        <w:rPr>
-          <w:highlight w:val="cyan"/>
-          <w:lang w:val="en-US"/>
-        </w:rPr>
-        <w:t>install</w:t>
-      </w:r>
-      <w:proofErr w:type="gramEnd"/>
-      <w:r>
-        <w:rPr>
-          <w:highlight w:val="cyan"/>
-          <w:lang w:val="en-US"/>
-        </w:rPr>
-        <w:t xml:space="preserve"> finished:</w:t>
+        <w:t xml:space="preserve"> window, just after install finished:</w:t>
       </w:r>
     </w:p>
     <w:p>
@@ -456,7 +436,6 @@
         <w:t xml:space="preserve"> is compatible with lockfileVersion@1, but package-</w:t>
       </w:r>
       <w:proofErr w:type="spellStart"/>
-      <w:proofErr w:type="gramStart"/>
       <w:r>
         <w:rPr>
           <w:color w:val="FFFFFF" w:themeColor="background1"/>
@@ -466,7 +445,6 @@
         <w:t>lock.json</w:t>
       </w:r>
       <w:proofErr w:type="spellEnd"/>
-      <w:proofErr w:type="gramEnd"/>
       <w:r>
         <w:rPr>
           <w:color w:val="FFFFFF" w:themeColor="background1"/>
@@ -501,25 +479,7 @@
           <w:highlight w:val="black"/>
           <w:lang w:val="en-US"/>
         </w:rPr>
-        <w:t xml:space="preserve"> WARN deprecated boom@7.3.0: This module has moved and is now available at @hapi/boom. Please update your dependencies as this version is no longer maintained </w:t>
-      </w:r>
-      <w:proofErr w:type="gramStart"/>
-      <w:r>
-        <w:rPr>
-          <w:color w:val="FFFFFF" w:themeColor="background1"/>
-          <w:highlight w:val="black"/>
-          <w:lang w:val="en-US"/>
-        </w:rPr>
-        <w:t>an</w:t>
-      </w:r>
-      <w:proofErr w:type="gramEnd"/>
-      <w:r>
-        <w:rPr>
-          <w:color w:val="FFFFFF" w:themeColor="background1"/>
-          <w:highlight w:val="black"/>
-          <w:lang w:val="en-US"/>
-        </w:rPr>
-        <w:t xml:space="preserve"> may contain bugs and security issues.</w:t>
+        <w:t xml:space="preserve"> WARN deprecated boom@7.3.0: This module has moved and is now available at @hapi/boom. Please update your dependencies as this version is no longer maintained an may contain bugs and security issues.</w:t>
       </w:r>
     </w:p>
     <w:p>
@@ -547,25 +507,7 @@
           <w:highlight w:val="black"/>
           <w:lang w:val="en-US"/>
         </w:rPr>
-        <w:t xml:space="preserve"> WARN deprecated hoek@6.1.3: This module has moved and is now available at @hapi/hoek. Please update your dependencies as this version is no longer maintained </w:t>
-      </w:r>
-      <w:proofErr w:type="gramStart"/>
-      <w:r>
-        <w:rPr>
-          <w:color w:val="FFFFFF" w:themeColor="background1"/>
-          <w:highlight w:val="black"/>
-          <w:lang w:val="en-US"/>
-        </w:rPr>
-        <w:t>an</w:t>
-      </w:r>
-      <w:proofErr w:type="gramEnd"/>
-      <w:r>
-        <w:rPr>
-          <w:color w:val="FFFFFF" w:themeColor="background1"/>
-          <w:highlight w:val="black"/>
-          <w:lang w:val="en-US"/>
-        </w:rPr>
-        <w:t xml:space="preserve"> may contain bugs and security issues.</w:t>
+        <w:t xml:space="preserve"> WARN deprecated hoek@6.1.3: This module has moved and is now available at @hapi/hoek. Please update your dependencies as this version is no longer maintained an may contain bugs and security issues.</w:t>
       </w:r>
     </w:p>
     <w:p>
@@ -1695,18 +1637,9 @@
           <w:color w:val="FFFFFF" w:themeColor="background1"/>
           <w:highlight w:val="black"/>
         </w:rPr>
-        <w:t>{require(</w:t>
-      </w:r>
-      <w:proofErr w:type="gramStart"/>
-      <w:r>
-        <w:rPr>
-          <w:color w:val="FFFFFF" w:themeColor="background1"/>
-          <w:highlight w:val="black"/>
-        </w:rPr>
-        <w:t>'./</w:t>
-      </w:r>
-      <w:proofErr w:type="spellStart"/>
-      <w:proofErr w:type="gramEnd"/>
+        <w:t>{require('./</w:t>
+      </w:r>
+      <w:proofErr w:type="spellStart"/>
       <w:r>
         <w:rPr>
           <w:color w:val="FFFFFF" w:themeColor="background1"/>
@@ -1765,25 +1698,7 @@
           <w:highlight w:val="black"/>
           <w:lang w:val="en-US"/>
         </w:rPr>
-        <w:t xml:space="preserve"> </w:t>
-      </w:r>
-      <w:proofErr w:type="gramStart"/>
-      <w:r>
-        <w:rPr>
-          <w:color w:val="FFFFFF" w:themeColor="background1"/>
-          <w:highlight w:val="black"/>
-          <w:lang w:val="en-US"/>
-        </w:rPr>
-        <w:t>( https://github.com/zloirock/core-js</w:t>
-      </w:r>
-      <w:proofErr w:type="gramEnd"/>
-      <w:r>
-        <w:rPr>
-          <w:color w:val="FFFFFF" w:themeColor="background1"/>
-          <w:highlight w:val="black"/>
-          <w:lang w:val="en-US"/>
-        </w:rPr>
-        <w:t xml:space="preserve"> ) for </w:t>
+        <w:t xml:space="preserve"> ( https://github.com/zloirock/core-js ) for </w:t>
       </w:r>
       <w:proofErr w:type="spellStart"/>
       <w:r>
@@ -1947,25 +1862,7 @@
           <w:highlight w:val="black"/>
           <w:lang w:val="en-US"/>
         </w:rPr>
-        <w:t xml:space="preserve"> </w:t>
-      </w:r>
-      <w:proofErr w:type="gramStart"/>
-      <w:r>
-        <w:rPr>
-          <w:color w:val="FFFFFF" w:themeColor="background1"/>
-          <w:highlight w:val="black"/>
-          <w:lang w:val="en-US"/>
-        </w:rPr>
-        <w:t>( https://github.com/zloirock</w:t>
-      </w:r>
-      <w:proofErr w:type="gramEnd"/>
-      <w:r>
-        <w:rPr>
-          <w:color w:val="FFFFFF" w:themeColor="background1"/>
-          <w:highlight w:val="black"/>
-          <w:lang w:val="en-US"/>
-        </w:rPr>
-        <w:t xml:space="preserve"> ) is looking for a good job -)</w:t>
+        <w:t xml:space="preserve"> ( https://github.com/zloirock ) is looking for a good job -)</w:t>
       </w:r>
     </w:p>
     <w:p>
@@ -2053,18 +1950,9 @@
           <w:color w:val="FFFFFF" w:themeColor="background1"/>
           <w:highlight w:val="black"/>
         </w:rPr>
-        <w:t>{require(</w:t>
-      </w:r>
-      <w:proofErr w:type="gramStart"/>
-      <w:r>
-        <w:rPr>
-          <w:color w:val="FFFFFF" w:themeColor="background1"/>
-          <w:highlight w:val="black"/>
-        </w:rPr>
-        <w:t>'./</w:t>
-      </w:r>
-      <w:proofErr w:type="spellStart"/>
-      <w:proofErr w:type="gramEnd"/>
+        <w:t>{require('./</w:t>
+      </w:r>
+      <w:proofErr w:type="spellStart"/>
       <w:r>
         <w:rPr>
           <w:color w:val="FFFFFF" w:themeColor="background1"/>
@@ -2123,25 +2011,7 @@
           <w:highlight w:val="black"/>
           <w:lang w:val="en-US"/>
         </w:rPr>
-        <w:t xml:space="preserve"> </w:t>
-      </w:r>
-      <w:proofErr w:type="gramStart"/>
-      <w:r>
-        <w:rPr>
-          <w:color w:val="FFFFFF" w:themeColor="background1"/>
-          <w:highlight w:val="black"/>
-          <w:lang w:val="en-US"/>
-        </w:rPr>
-        <w:t>( https://github.com/zloirock/core-js</w:t>
-      </w:r>
-      <w:proofErr w:type="gramEnd"/>
-      <w:r>
-        <w:rPr>
-          <w:color w:val="FFFFFF" w:themeColor="background1"/>
-          <w:highlight w:val="black"/>
-          <w:lang w:val="en-US"/>
-        </w:rPr>
-        <w:t xml:space="preserve"> ) for </w:t>
+        <w:t xml:space="preserve"> ( https://github.com/zloirock/core-js ) for </w:t>
       </w:r>
       <w:proofErr w:type="spellStart"/>
       <w:r>
@@ -2323,25 +2193,7 @@
           <w:highlight w:val="black"/>
           <w:lang w:val="en-US"/>
         </w:rPr>
-        <w:t xml:space="preserve"> </w:t>
-      </w:r>
-      <w:proofErr w:type="gramStart"/>
-      <w:r>
-        <w:rPr>
-          <w:color w:val="FFFFFF" w:themeColor="background1"/>
-          <w:highlight w:val="black"/>
-          <w:lang w:val="en-US"/>
-        </w:rPr>
-        <w:t>( https://github.com/zloirock</w:t>
-      </w:r>
-      <w:proofErr w:type="gramEnd"/>
-      <w:r>
-        <w:rPr>
-          <w:color w:val="FFFFFF" w:themeColor="background1"/>
-          <w:highlight w:val="black"/>
-          <w:lang w:val="en-US"/>
-        </w:rPr>
-        <w:t xml:space="preserve"> ) is looking for a good job -)</w:t>
+        <w:t xml:space="preserve"> ( https://github.com/zloirock ) is looking for a good job -)</w:t>
       </w:r>
     </w:p>
     <w:p>
@@ -3272,6 +3124,339 @@
           <w:lang w:val="en-US"/>
         </w:rPr>
       </w:pPr>
+    </w:p>
+    <w:p>
+      <w:pPr>
+        <w:spacing w:after="0"/>
+        <w:rPr>
+          <w:lang w:val="en-US"/>
+        </w:rPr>
+      </w:pPr>
+      <w:proofErr w:type="spellStart"/>
+      <w:r>
+        <w:rPr>
+          <w:lang w:val="en-US"/>
+        </w:rPr>
+        <w:t>npm</w:t>
+      </w:r>
+      <w:proofErr w:type="spellEnd"/>
+      <w:r>
+        <w:rPr>
+          <w:lang w:val="en-US"/>
+        </w:rPr>
+        <w:t xml:space="preserve"> run </w:t>
+      </w:r>
+      <w:proofErr w:type="spellStart"/>
+      <w:r>
+        <w:rPr>
+          <w:lang w:val="en-US"/>
+        </w:rPr>
+        <w:t>strapi</w:t>
+      </w:r>
+      <w:proofErr w:type="spellEnd"/>
+      <w:r>
+        <w:rPr>
+          <w:lang w:val="en-US"/>
+        </w:rPr>
+        <w:t xml:space="preserve"> uninstall </w:t>
+      </w:r>
+      <w:proofErr w:type="spellStart"/>
+      <w:r>
+        <w:rPr>
+          <w:lang w:val="en-US"/>
+        </w:rPr>
+        <w:t>graphql</w:t>
+      </w:r>
+      <w:proofErr w:type="spellEnd"/>
+    </w:p>
+    <w:p>
+      <w:pPr>
+        <w:spacing w:after="0"/>
+        <w:rPr>
+          <w:lang w:val="en-US"/>
+        </w:rPr>
+      </w:pPr>
+      <w:proofErr w:type="spellStart"/>
+      <w:r>
+        <w:rPr>
+          <w:lang w:val="en-US"/>
+        </w:rPr>
+        <w:t>npm</w:t>
+      </w:r>
+      <w:proofErr w:type="spellEnd"/>
+      <w:r>
+        <w:rPr>
+          <w:lang w:val="en-US"/>
+        </w:rPr>
+        <w:t xml:space="preserve"> install </w:t>
+      </w:r>
+      <w:hyperlink r:id="rId6" w:history="1">
+        <w:r>
+          <w:rPr>
+            <w:rStyle w:val="Hyperlink"/>
+            <w:lang w:val="en-US"/>
+          </w:rPr>
+          <w:t>strapi@3.6.8</w:t>
+        </w:r>
+      </w:hyperlink>
+    </w:p>
+    <w:p>
+      <w:pPr>
+        <w:spacing w:after="0"/>
+        <w:rPr>
+          <w:lang w:val="en-US"/>
+        </w:rPr>
+      </w:pPr>
+    </w:p>
+    <w:p>
+      <w:pPr>
+        <w:spacing w:after="0"/>
+        <w:rPr>
+          <w:lang w:val="en-US"/>
+        </w:rPr>
+      </w:pPr>
+      <w:r>
+        <w:rPr>
+          <w:lang w:val="en-US"/>
+        </w:rPr>
+        <w:t xml:space="preserve">moved “old database content” to new </w:t>
+      </w:r>
+      <w:proofErr w:type="spellStart"/>
+      <w:r>
+        <w:rPr>
+          <w:lang w:val="en-US"/>
+        </w:rPr>
+        <w:t>strapi</w:t>
+      </w:r>
+      <w:proofErr w:type="spellEnd"/>
+      <w:r>
+        <w:rPr>
+          <w:lang w:val="en-US"/>
+        </w:rPr>
+        <w:t>, simply by copying content of folders:</w:t>
+      </w:r>
+    </w:p>
+    <w:p>
+      <w:pPr>
+        <w:spacing w:after="0"/>
+        <w:rPr>
+          <w:lang w:val="en-US"/>
+        </w:rPr>
+      </w:pPr>
+      <w:proofErr w:type="spellStart"/>
+      <w:r>
+        <w:rPr>
+          <w:lang w:val="en-US"/>
+        </w:rPr>
+        <w:t>api</w:t>
+      </w:r>
+      <w:proofErr w:type="spellEnd"/>
+      <w:r>
+        <w:rPr>
+          <w:lang w:val="en-US"/>
+        </w:rPr>
+        <w:t xml:space="preserve"> (contains each schema definition) and .</w:t>
+      </w:r>
+      <w:proofErr w:type="spellStart"/>
+      <w:r>
+        <w:rPr>
+          <w:lang w:val="en-US"/>
+        </w:rPr>
+        <w:t>tmp</w:t>
+      </w:r>
+      <w:proofErr w:type="spellEnd"/>
+      <w:r>
+        <w:rPr>
+          <w:lang w:val="en-US"/>
+        </w:rPr>
+        <w:t xml:space="preserve"> (contains </w:t>
+      </w:r>
+      <w:proofErr w:type="spellStart"/>
+      <w:r>
+        <w:rPr>
+          <w:lang w:val="en-US"/>
+        </w:rPr>
+        <w:t>data.db</w:t>
+      </w:r>
+      <w:proofErr w:type="spellEnd"/>
+      <w:r>
+        <w:rPr>
+          <w:lang w:val="en-US"/>
+        </w:rPr>
+        <w:t>)</w:t>
+      </w:r>
+    </w:p>
+    <w:p>
+      <w:pPr>
+        <w:spacing w:after="0"/>
+        <w:rPr>
+          <w:lang w:val="en-US"/>
+        </w:rPr>
+      </w:pPr>
+    </w:p>
+    <w:p>
+      <w:pPr>
+        <w:spacing w:after="0"/>
+        <w:rPr>
+          <w:lang w:val="en-US"/>
+        </w:rPr>
+      </w:pPr>
+      <w:r>
+        <w:rPr>
+          <w:lang w:val="en-US"/>
+        </w:rPr>
+        <w:t>I set “roles” manually</w:t>
+      </w:r>
+    </w:p>
+    <w:p>
+      <w:pPr>
+        <w:spacing w:after="0"/>
+        <w:rPr>
+          <w:lang w:val="en-US"/>
+        </w:rPr>
+      </w:pPr>
+    </w:p>
+    <w:p>
+      <w:pPr>
+        <w:pStyle w:val="NormalWeb"/>
+        <w:pBdr>
+          <w:top w:val="single" w:sz="4" w:space="1" w:color="auto"/>
+          <w:left w:val="single" w:sz="4" w:space="4" w:color="auto"/>
+          <w:bottom w:val="single" w:sz="4" w:space="1" w:color="auto"/>
+          <w:right w:val="single" w:sz="4" w:space="4" w:color="auto"/>
+        </w:pBdr>
+        <w:shd w:val="clear" w:color="auto" w:fill="FFFFFF"/>
+        <w:spacing w:before="180" w:beforeAutospacing="0" w:after="180" w:afterAutospacing="0"/>
+        <w:rPr>
+          <w:rFonts w:ascii="Lato" w:hAnsi="Lato"/>
+          <w:color w:val="000000"/>
+          <w:lang w:val="en-US"/>
+        </w:rPr>
+      </w:pPr>
+      <w:r>
+        <w:rPr>
+          <w:rFonts w:ascii="Lato" w:hAnsi="Lato"/>
+          <w:color w:val="000000"/>
+          <w:lang w:val="en-US"/>
+        </w:rPr>
+        <w:t xml:space="preserve">I finally managed to incorporate </w:t>
+      </w:r>
+      <w:proofErr w:type="spellStart"/>
+      <w:r>
+        <w:rPr>
+          <w:rFonts w:ascii="Lato" w:hAnsi="Lato"/>
+          <w:color w:val="000000"/>
+          <w:lang w:val="en-US"/>
+        </w:rPr>
+        <w:t>GraphQL</w:t>
+      </w:r>
+      <w:proofErr w:type="spellEnd"/>
+      <w:r>
+        <w:rPr>
+          <w:rFonts w:ascii="Lato" w:hAnsi="Lato"/>
+          <w:color w:val="000000"/>
+          <w:lang w:val="en-US"/>
+        </w:rPr>
+        <w:t xml:space="preserve"> into my week 19 </w:t>
+      </w:r>
+      <w:proofErr w:type="spellStart"/>
+      <w:r>
+        <w:rPr>
+          <w:rFonts w:ascii="Lato" w:hAnsi="Lato"/>
+          <w:color w:val="000000"/>
+          <w:lang w:val="en-US"/>
+        </w:rPr>
+        <w:t>ShoppingCart</w:t>
+      </w:r>
+      <w:proofErr w:type="spellEnd"/>
+      <w:r>
+        <w:rPr>
+          <w:rFonts w:ascii="Lato" w:hAnsi="Lato"/>
+          <w:color w:val="000000"/>
+          <w:lang w:val="en-US"/>
+        </w:rPr>
+        <w:t xml:space="preserve"> project, as shown in the screenshot below.</w:t>
+      </w:r>
+    </w:p>
+    <w:p>
+      <w:pPr>
+        <w:pStyle w:val="NormalWeb"/>
+        <w:pBdr>
+          <w:top w:val="single" w:sz="4" w:space="1" w:color="auto"/>
+          <w:left w:val="single" w:sz="4" w:space="4" w:color="auto"/>
+          <w:bottom w:val="single" w:sz="4" w:space="1" w:color="auto"/>
+          <w:right w:val="single" w:sz="4" w:space="4" w:color="auto"/>
+        </w:pBdr>
+        <w:shd w:val="clear" w:color="auto" w:fill="FFFFFF"/>
+        <w:spacing w:before="180" w:beforeAutospacing="0" w:after="180" w:afterAutospacing="0"/>
+        <w:rPr>
+          <w:rFonts w:ascii="Lato" w:hAnsi="Lato"/>
+          <w:color w:val="000000"/>
+          <w:lang w:val="en-US"/>
+        </w:rPr>
+      </w:pPr>
+      <w:r>
+        <w:rPr>
+          <w:rFonts w:ascii="Lato" w:hAnsi="Lato"/>
+          <w:color w:val="000000"/>
+          <w:lang w:val="en-US"/>
+        </w:rPr>
+        <w:t xml:space="preserve">Still, I had a lot of challenges in with this task, because my NodeJS was version 16 and it seems that </w:t>
+      </w:r>
+      <w:proofErr w:type="spellStart"/>
+      <w:r>
+        <w:rPr>
+          <w:rFonts w:ascii="Lato" w:hAnsi="Lato"/>
+          <w:color w:val="000000"/>
+          <w:lang w:val="en-US"/>
+        </w:rPr>
+        <w:t>Strapi</w:t>
+      </w:r>
+      <w:proofErr w:type="spellEnd"/>
+      <w:r>
+        <w:rPr>
+          <w:rFonts w:ascii="Lato" w:hAnsi="Lato"/>
+          <w:color w:val="000000"/>
+          <w:lang w:val="en-US"/>
+        </w:rPr>
+        <w:t xml:space="preserve"> + </w:t>
+      </w:r>
+      <w:proofErr w:type="spellStart"/>
+      <w:r>
+        <w:rPr>
+          <w:rFonts w:ascii="Lato" w:hAnsi="Lato"/>
+          <w:color w:val="000000"/>
+          <w:lang w:val="en-US"/>
+        </w:rPr>
+        <w:t>GraphQL</w:t>
+      </w:r>
+      <w:proofErr w:type="spellEnd"/>
+      <w:r>
+        <w:rPr>
+          <w:rFonts w:ascii="Lato" w:hAnsi="Lato"/>
+          <w:color w:val="000000"/>
+          <w:lang w:val="en-US"/>
+        </w:rPr>
+        <w:t xml:space="preserve"> is NOT compatible with Node 15 or above. So, I struggled for a couple of days until I found a way to make nodes 14 and 16 coexist and how to switch between one another. I solved it when I figured out that I could simply rename </w:t>
+      </w:r>
+      <w:proofErr w:type="spellStart"/>
+      <w:r>
+        <w:rPr>
+          <w:rFonts w:ascii="Lato" w:hAnsi="Lato"/>
+          <w:color w:val="000000"/>
+          <w:lang w:val="en-US"/>
+        </w:rPr>
+        <w:t>nodejs</w:t>
+      </w:r>
+      <w:proofErr w:type="spellEnd"/>
+      <w:r>
+        <w:rPr>
+          <w:rFonts w:ascii="Lato" w:hAnsi="Lato"/>
+          <w:color w:val="000000"/>
+          <w:lang w:val="en-US"/>
+        </w:rPr>
+        <w:t xml:space="preserve"> folder names to match the path variable. </w:t>
+      </w:r>
     </w:p>
     <w:p>
       <w:pPr>
@@ -3725,6 +3910,34 @@
     <w:semiHidden/>
     <w:unhideWhenUsed/>
   </w:style>
+  <w:style w:type="paragraph" w:styleId="NormalWeb">
+    <w:name w:val="Normal (Web)"/>
+    <w:basedOn w:val="Normal"/>
+    <w:uiPriority w:val="99"/>
+    <w:semiHidden/>
+    <w:unhideWhenUsed/>
+    <w:rsid w:val="00DD7C30"/>
+    <w:pPr>
+      <w:spacing w:before="100" w:beforeAutospacing="1" w:after="100" w:afterAutospacing="1" w:line="240" w:lineRule="auto"/>
+    </w:pPr>
+    <w:rPr>
+      <w:rFonts w:ascii="Times New Roman" w:eastAsia="Times New Roman" w:hAnsi="Times New Roman" w:cs="Times New Roman"/>
+      <w:sz w:val="24"/>
+      <w:szCs w:val="24"/>
+      <w:lang w:eastAsia="pt-BR"/>
+    </w:rPr>
+  </w:style>
+  <w:style w:type="character" w:styleId="Hyperlink">
+    <w:name w:val="Hyperlink"/>
+    <w:basedOn w:val="Fontepargpadro"/>
+    <w:uiPriority w:val="99"/>
+    <w:unhideWhenUsed/>
+    <w:rsid w:val="00DD7C30"/>
+    <w:rPr>
+      <w:color w:val="0000FF"/>
+      <w:u w:val="single"/>
+    </w:rPr>
+  </w:style>
 </w:styles>
 </file>
 

</xml_diff>